<commit_message>
Version 1.1 - Included link to Supervisor.php script
</commit_message>
<xml_diff>
--- a/SB_Scorebug Support Document.docx
+++ b/SB_Scorebug Support Document.docx
@@ -6,11 +6,13 @@
       <w:pPr>
         <w:rPr>
           <w:b/>
+          <w:lang w:val="en-US"/>
         </w:rPr>
       </w:pPr>
       <w:r>
         <w:rPr>
           <w:b/>
+          <w:lang w:val="en-US"/>
         </w:rPr>
         <w:t>SB_SCOREBUG – Support Documentation</w:t>
       </w:r>
@@ -2232,8 +2234,6 @@
             <w:proofErr w:type="spellEnd"/>
           </w:p>
         </w:tc>
-        <w:bookmarkStart w:id="0" w:name="_GoBack"/>
-        <w:bookmarkEnd w:id="0"/>
       </w:tr>
       <w:tr>
         <w:tc>
@@ -2640,6 +2640,98 @@
       </w:pPr>
       <w:r>
         <w:rPr>
+          <w:lang w:val="en-US"/>
+        </w:rPr>
+        <w:br w:type="page"/>
+      </w:r>
+    </w:p>
+    <w:p>
+      <w:pPr>
+        <w:rPr>
+          <w:b/>
+          <w:lang w:val="en-US"/>
+        </w:rPr>
+      </w:pPr>
+      <w:r>
+        <w:rPr>
+          <w:b/>
+          <w:lang w:val="en-US"/>
+        </w:rPr>
+        <w:lastRenderedPageBreak/>
+        <w:t xml:space="preserve">4. Supervising the output of the </w:t>
+      </w:r>
+      <w:proofErr w:type="spellStart"/>
+      <w:r>
+        <w:rPr>
+          <w:b/>
+          <w:lang w:val="en-US"/>
+        </w:rPr>
+        <w:t>Scorebugs</w:t>
+      </w:r>
+      <w:proofErr w:type="spellEnd"/>
+    </w:p>
+    <w:p>
+      <w:pPr>
+        <w:rPr>
+          <w:lang w:val="en-US"/>
+        </w:rPr>
+      </w:pPr>
+      <w:r>
+        <w:rPr>
+          <w:lang w:val="en-US"/>
+        </w:rPr>
+        <w:t xml:space="preserve">Just enter: </w:t>
+      </w:r>
+      <w:proofErr w:type="spellStart"/>
+      <w:r>
+        <w:rPr>
+          <w:lang w:val="en-US"/>
+        </w:rPr>
+        <w:t>swb.world</w:t>
+      </w:r>
+      <w:proofErr w:type="spellEnd"/>
+      <w:r>
+        <w:rPr>
+          <w:lang w:val="en-US"/>
+        </w:rPr>
+        <w:t>/</w:t>
+      </w:r>
+      <w:proofErr w:type="spellStart"/>
+      <w:r>
+        <w:rPr>
+          <w:lang w:val="en-US"/>
+        </w:rPr>
+        <w:t>supervisor.php</w:t>
+      </w:r>
+      <w:proofErr w:type="spellEnd"/>
+    </w:p>
+    <w:p>
+      <w:pPr>
+        <w:rPr>
+          <w:lang w:val="en-US"/>
+        </w:rPr>
+      </w:pPr>
+      <w:bookmarkStart w:id="0" w:name="_GoBack"/>
+      <w:bookmarkEnd w:id="0"/>
+    </w:p>
+    <w:p>
+      <w:pPr>
+        <w:rPr>
+          <w:b/>
+          <w:lang w:val="en-US"/>
+        </w:rPr>
+      </w:pPr>
+    </w:p>
+    <w:p>
+      <w:pPr>
+        <w:rPr>
+          <w:b/>
+          <w:lang w:val="en-US"/>
+        </w:rPr>
+      </w:pPr>
+      <w:r>
+        <w:rPr>
+          <w:b/>
           <w:lang w:val="en-US"/>
         </w:rPr>
         <w:br w:type="page"/>
@@ -6851,19 +6943,7 @@
               <w:rPr>
                 <w:lang w:val="en-US"/>
               </w:rPr>
-              <w:t xml:space="preserve"> (</w:t>
-            </w:r>
-            <w:r>
-              <w:rPr>
-                <w:lang w:val="en-US"/>
-              </w:rPr>
-              <w:t>needs an Amphenol Y-cable where the head of the Y goes into the panel</w:t>
-            </w:r>
-            <w:r>
-              <w:rPr>
-                <w:lang w:val="en-US"/>
-              </w:rPr>
-              <w:t>)</w:t>
+              <w:t xml:space="preserve"> (needs an Amphenol Y-cable where the head of the Y goes into the panel)</w:t>
             </w:r>
           </w:p>
           <w:p>
@@ -8027,7 +8107,7 @@
 </file>
 
 <file path=customXml/itemProps1.xml><?xml version="1.0" encoding="utf-8"?>
-<ds:datastoreItem xmlns:ds="http://schemas.openxmlformats.org/officeDocument/2006/customXml" ds:itemID="{BCF54C02-A93C-4D3C-9EA2-7030C3BBC77C}">
+<ds:datastoreItem xmlns:ds="http://schemas.openxmlformats.org/officeDocument/2006/customXml" ds:itemID="{6C5301E1-3AC0-4642-8D03-0E609F131B54}">
   <ds:schemaRefs>
     <ds:schemaRef ds:uri="http://schemas.openxmlformats.org/officeDocument/2006/bibliography"/>
   </ds:schemaRefs>

</xml_diff>